<commit_message>
Bổ sung docs hướng dẫngit add .
</commit_message>
<xml_diff>
--- a/(QUAN TRỌNG !!)Hướng dẫn dùng git cho Jira.docx
+++ b/(QUAN TRỌNG !!)Hướng dẫn dùng git cho Jira.docx
@@ -30,20 +30,13 @@
         <w:rPr>
           <w:lang w:val="en-US"/>
         </w:rPr>
-        <w:t>Khi bắt đầu làm việc, gọi:</w:t>
-      </w:r>
-    </w:p>
-    <w:p>
-      <w:pPr>
-        <w:rPr>
-          <w:lang w:val="en-US"/>
-        </w:rPr>
-      </w:pPr>
-      <w:r>
-        <w:rPr>
-          <w:lang w:val="en-US"/>
-        </w:rPr>
-        <w:t>git pull (cập nhật code nếu có thay đổi)</w:t>
+        <w:t>Khi bắt đầu làm việc</w:t>
+      </w:r>
+      <w:r>
+        <w:rPr>
+          <w:lang w:val="en-US"/>
+        </w:rPr>
+        <w:t>:</w:t>
       </w:r>
     </w:p>
     <w:p>
@@ -70,7 +63,7 @@
         <w:rPr>
           <w:lang w:val="en-US"/>
         </w:rPr>
-        <w:t>git checkout</w:t>
+        <w:t>git checkout -b  &lt;Mã task của bạn&gt; (</w:t>
       </w:r>
       <w:r>
         <w:rPr>
@@ -82,25 +75,54 @@
         <w:rPr>
           <w:lang w:val="en-US"/>
         </w:rPr>
-        <w:t xml:space="preserve"> &lt;Mã task của bạn&gt; (</w:t>
-      </w:r>
-      <w:r>
-        <w:rPr>
-          <w:lang w:val="en-US"/>
-        </w:rPr>
-        <w:t xml:space="preserve"> -b </w:t>
-      </w:r>
-      <w:r>
-        <w:rPr>
-          <w:lang w:val="en-US"/>
-        </w:rPr>
-        <w:t>để</w:t>
-      </w:r>
-      <w:r>
-        <w:rPr>
-          <w:lang w:val="en-US"/>
-        </w:rPr>
-        <w:t xml:space="preserve"> tạo nhánh mới và</w:t>
+        <w:t>để tạo nhánh mới và làm việc với task mà được giao trên Jira)</w:t>
+      </w:r>
+    </w:p>
+    <w:p>
+      <w:pPr>
+        <w:ind w:firstLine="720"/>
+        <w:rPr>
+          <w:lang w:val="en-US"/>
+        </w:rPr>
+      </w:pPr>
+      <w:r>
+        <w:rPr>
+          <w:lang w:val="en-US"/>
+        </w:rPr>
+        <w:t>VD: git checkout -b JOB-1</w:t>
+      </w:r>
+    </w:p>
+    <w:p>
+      <w:pPr>
+        <w:rPr>
+          <w:lang w:val="en-US"/>
+        </w:rPr>
+      </w:pPr>
+      <w:r>
+        <w:rPr>
+          <w:lang w:val="en-US"/>
+        </w:rPr>
+        <w:t>Nếu có nhánh:</w:t>
+      </w:r>
+    </w:p>
+    <w:p>
+      <w:pPr>
+        <w:ind w:firstLine="720"/>
+        <w:rPr>
+          <w:lang w:val="en-US"/>
+        </w:rPr>
+      </w:pPr>
+      <w:r>
+        <w:rPr>
+          <w:lang w:val="en-US"/>
+        </w:rPr>
+        <w:t>git checkout &lt;Mã task của bạn&gt; (để</w:t>
+      </w:r>
+      <w:r>
+        <w:rPr>
+          <w:lang w:val="en-US"/>
+        </w:rPr>
+        <w:t xml:space="preserve"> tiếp tục</w:t>
       </w:r>
       <w:r>
         <w:rPr>
@@ -120,71 +142,6 @@
         <w:rPr>
           <w:lang w:val="en-US"/>
         </w:rPr>
-        <w:t>VD: git checkout</w:t>
-      </w:r>
-      <w:r>
-        <w:rPr>
-          <w:lang w:val="en-US"/>
-        </w:rPr>
-        <w:t xml:space="preserve"> -b</w:t>
-      </w:r>
-      <w:r>
-        <w:rPr>
-          <w:lang w:val="en-US"/>
-        </w:rPr>
-        <w:t xml:space="preserve"> JOB-1</w:t>
-      </w:r>
-    </w:p>
-    <w:p>
-      <w:pPr>
-        <w:rPr>
-          <w:lang w:val="en-US"/>
-        </w:rPr>
-      </w:pPr>
-      <w:r>
-        <w:rPr>
-          <w:lang w:val="en-US"/>
-        </w:rPr>
-        <w:t>Nếu có nhánh:</w:t>
-      </w:r>
-    </w:p>
-    <w:p>
-      <w:pPr>
-        <w:ind w:firstLine="720"/>
-        <w:rPr>
-          <w:lang w:val="en-US"/>
-        </w:rPr>
-      </w:pPr>
-      <w:r>
-        <w:rPr>
-          <w:lang w:val="en-US"/>
-        </w:rPr>
-        <w:t>git checkout &lt;Mã task của bạn&gt; (để</w:t>
-      </w:r>
-      <w:r>
-        <w:rPr>
-          <w:lang w:val="en-US"/>
-        </w:rPr>
-        <w:t xml:space="preserve"> tiếp tục</w:t>
-      </w:r>
-      <w:r>
-        <w:rPr>
-          <w:lang w:val="en-US"/>
-        </w:rPr>
-        <w:t xml:space="preserve"> làm việc với task mà được giao trên Jira)</w:t>
-      </w:r>
-    </w:p>
-    <w:p>
-      <w:pPr>
-        <w:ind w:firstLine="720"/>
-        <w:rPr>
-          <w:lang w:val="en-US"/>
-        </w:rPr>
-      </w:pPr>
-      <w:r>
-        <w:rPr>
-          <w:lang w:val="en-US"/>
-        </w:rPr>
         <w:t>VD: git checkout JOB-1</w:t>
       </w:r>
     </w:p>
@@ -206,13 +163,6 @@
           <w:lang w:val="en-US"/>
         </w:rPr>
         <w:t>Sau khi làm việc xong, gọi:</w:t>
-      </w:r>
-      <w:r>
-        <w:rPr>
-          <w:lang w:val="en-US"/>
-        </w:rPr>
-        <w:br/>
-        <w:t>git pull (cập nhật code nếu có thay đổi)</w:t>
       </w:r>
     </w:p>
     <w:p>

</xml_diff>